<commit_message>
update postman and oauth info
</commit_message>
<xml_diff>
--- a/BUILD_TEST_LOG/PROXIES AND NET SETTINGS/Java Net Settings.docx
+++ b/BUILD_TEST_LOG/PROXIES AND NET SETTINGS/Java Net Settings.docx
@@ -50,13 +50,13 @@
           <w:r>
             <w:fldChar w:fldCharType="separate"/>
           </w:r>
-          <w:hyperlink w:anchor="_Toc66713555" w:history="1">
+          <w:hyperlink w:anchor="_Toc76649505" w:history="1">
             <w:r>
               <w:rPr>
                 <w:rStyle w:val="a8"/>
                 <w:noProof/>
               </w:rPr>
-              <w:t>net.properties</w:t>
+              <w:t>How to test</w:t>
             </w:r>
             <w:r>
               <w:rPr>
@@ -77,7 +77,7 @@
                 <w:noProof/>
                 <w:webHidden/>
               </w:rPr>
-              <w:instrText xml:space="preserve"> PAGEREF _Toc66713555 \h </w:instrText>
+              <w:instrText xml:space="preserve"> PAGEREF _Toc76649505 \h </w:instrText>
             </w:r>
             <w:r>
               <w:rPr>
@@ -120,13 +120,13 @@
               <w:lang w:val="ru-RU" w:eastAsia="ru-RU"/>
             </w:rPr>
           </w:pPr>
-          <w:hyperlink w:anchor="_Toc66713556" w:history="1">
+          <w:hyperlink w:anchor="_Toc76649506" w:history="1">
             <w:r>
               <w:rPr>
                 <w:rStyle w:val="a8"/>
                 <w:noProof/>
               </w:rPr>
-              <w:t>Maven</w:t>
+              <w:t>Brandmower</w:t>
             </w:r>
             <w:r>
               <w:rPr>
@@ -147,7 +147,7 @@
                 <w:noProof/>
                 <w:webHidden/>
               </w:rPr>
-              <w:instrText xml:space="preserve"> PAGEREF _Toc66713556 \h </w:instrText>
+              <w:instrText xml:space="preserve"> PAGEREF _Toc76649506 \h </w:instrText>
             </w:r>
             <w:r>
               <w:rPr>
@@ -190,13 +190,13 @@
               <w:lang w:val="ru-RU" w:eastAsia="ru-RU"/>
             </w:rPr>
           </w:pPr>
-          <w:hyperlink w:anchor="_Toc66713557" w:history="1">
+          <w:hyperlink w:anchor="_Toc76649507" w:history="1">
             <w:r>
               <w:rPr>
                 <w:rStyle w:val="a8"/>
                 <w:noProof/>
               </w:rPr>
-              <w:t>Gradle</w:t>
+              <w:t>net.properties</w:t>
             </w:r>
             <w:r>
               <w:rPr>
@@ -217,7 +217,7 @@
                 <w:noProof/>
                 <w:webHidden/>
               </w:rPr>
-              <w:instrText xml:space="preserve"> PAGEREF _Toc66713557 \h </w:instrText>
+              <w:instrText xml:space="preserve"> PAGEREF _Toc76649507 \h </w:instrText>
             </w:r>
             <w:r>
               <w:rPr>
@@ -237,7 +237,7 @@
                 <w:noProof/>
                 <w:webHidden/>
               </w:rPr>
-              <w:t>3</w:t>
+              <w:t>1</w:t>
             </w:r>
             <w:r>
               <w:rPr>
@@ -260,7 +260,7 @@
               <w:lang w:val="ru-RU" w:eastAsia="ru-RU"/>
             </w:rPr>
           </w:pPr>
-          <w:hyperlink w:anchor="_Toc66713558" w:history="1">
+          <w:hyperlink w:anchor="_Toc76649508" w:history="1">
             <w:r>
               <w:rPr>
                 <w:rStyle w:val="a8"/>
@@ -288,7 +288,7 @@
                 <w:noProof/>
                 <w:webHidden/>
               </w:rPr>
-              <w:instrText xml:space="preserve"> PAGEREF _Toc66713558 \h </w:instrText>
+              <w:instrText xml:space="preserve"> PAGEREF _Toc76649508 \h </w:instrText>
             </w:r>
             <w:r>
               <w:rPr>
@@ -308,7 +308,7 @@
                 <w:noProof/>
                 <w:webHidden/>
               </w:rPr>
-              <w:t>3</w:t>
+              <w:t>2</w:t>
             </w:r>
             <w:r>
               <w:rPr>
@@ -334,10 +334,78 @@
       <w:pPr>
         <w:pStyle w:val="1"/>
       </w:pPr>
-      <w:bookmarkStart w:id="0" w:name="_Toc66713555"/>
+      <w:bookmarkStart w:id="0" w:name="_Toc76649505"/>
       <w:r>
         <w:t>How to test</w:t>
       </w:r>
+      <w:bookmarkEnd w:id="0"/>
+    </w:p>
+    <w:p>
+      <w:pPr>
+        <w:rPr>
+          <w:lang w:val="ru-RU"/>
+        </w:rPr>
+      </w:pPr>
+      <w:r>
+        <w:rPr>
+          <w:lang w:val="ru-RU"/>
+        </w:rPr>
+        <w:t xml:space="preserve">0. </w:t>
+      </w:r>
+      <w:proofErr w:type="gramStart"/>
+      <w:r>
+        <w:rPr>
+          <w:lang w:val="ru-RU"/>
+        </w:rPr>
+        <w:t>Нужна</w:t>
+      </w:r>
+      <w:proofErr w:type="gramEnd"/>
+      <w:r>
+        <w:rPr>
+          <w:lang w:val="ru-RU"/>
+        </w:rPr>
+        <w:t xml:space="preserve"> </w:t>
+      </w:r>
+      <w:proofErr w:type="spellStart"/>
+      <w:r>
+        <w:rPr>
+          <w:lang w:val="ru-RU"/>
+        </w:rPr>
+        <w:t>прога</w:t>
+      </w:r>
+      <w:proofErr w:type="spellEnd"/>
+      <w:r>
+        <w:rPr>
+          <w:lang w:val="ru-RU"/>
+        </w:rPr>
+        <w:t xml:space="preserve"> с </w:t>
+      </w:r>
+      <w:r>
+        <w:t>http</w:t>
+      </w:r>
+      <w:r>
+        <w:rPr>
+          <w:lang w:val="ru-RU"/>
+        </w:rPr>
+        <w:t>-</w:t>
+      </w:r>
+      <w:r>
+        <w:rPr>
+          <w:lang w:val="ru-RU"/>
+        </w:rPr>
+        <w:t>запросом в интернет(</w:t>
+      </w:r>
+      <w:proofErr w:type="spellStart"/>
+      <w:r>
+        <w:t>httpbin</w:t>
+      </w:r>
+      <w:proofErr w:type="spellEnd"/>
+      <w:r>
+        <w:rPr>
+          <w:lang w:val="ru-RU"/>
+        </w:rPr>
+        <w:t>)</w:t>
+      </w:r>
     </w:p>
     <w:p>
       <w:r>
@@ -390,709 +458,725 @@
       <w:pPr>
         <w:pStyle w:val="1"/>
       </w:pPr>
+      <w:bookmarkStart w:id="1" w:name="_Toc76649506"/>
       <w:proofErr w:type="spellStart"/>
       <w:r>
         <w:t>Brandmower</w:t>
       </w:r>
-      <w:proofErr w:type="spellEnd"/>
-    </w:p>
-    <w:p>
-      <w:r>
-        <w:t xml:space="preserve">See </w:t>
-      </w:r>
-      <w:proofErr w:type="spellStart"/>
-      <w:r>
-        <w:t>Brandmower</w:t>
-      </w:r>
-      <w:proofErr w:type="spellEnd"/>
-      <w:r>
-        <w:t xml:space="preserve"> Settings.docx</w:t>
-      </w:r>
-    </w:p>
-    <w:p>
-      <w:pPr>
-        <w:pStyle w:val="1"/>
-      </w:pPr>
-      <w:proofErr w:type="spellStart"/>
-      <w:r>
-        <w:t>net</w:t>
-      </w:r>
-      <w:r>
-        <w:t>.</w:t>
-      </w:r>
-      <w:r>
-        <w:t>properties</w:t>
-      </w:r>
-      <w:bookmarkEnd w:id="0"/>
-      <w:proofErr w:type="spellEnd"/>
-    </w:p>
-    <w:p>
-      <w:proofErr w:type="gramStart"/>
-      <w:r>
-        <w:t>location</w:t>
-      </w:r>
-      <w:proofErr w:type="gramEnd"/>
-      <w:r>
-        <w:t xml:space="preserve">: </w:t>
-      </w:r>
-      <w:r>
-        <w:t>*</w:t>
-      </w:r>
-      <w:proofErr w:type="spellStart"/>
-      <w:r>
-        <w:t>jre</w:t>
-      </w:r>
-      <w:proofErr w:type="spellEnd"/>
-      <w:r>
-        <w:t>/</w:t>
-      </w:r>
-      <w:r>
-        <w:t>lib</w:t>
-      </w:r>
-    </w:p>
-    <w:p>
-      <w:proofErr w:type="spellStart"/>
-      <w:proofErr w:type="gramStart"/>
-      <w:r>
-        <w:t>netbeans</w:t>
-      </w:r>
-      <w:proofErr w:type="spellEnd"/>
-      <w:proofErr w:type="gramEnd"/>
-      <w:r>
-        <w:t xml:space="preserve"> </w:t>
-      </w:r>
-      <w:r>
-        <w:rPr>
-          <w:lang w:val="ru-RU"/>
-        </w:rPr>
-        <w:t>использует</w:t>
-      </w:r>
-      <w:r>
-        <w:t xml:space="preserve"> </w:t>
-      </w:r>
-      <w:proofErr w:type="spellStart"/>
-      <w:r>
-        <w:t>jdk</w:t>
-      </w:r>
-      <w:proofErr w:type="spellEnd"/>
-      <w:r>
-        <w:t>/</w:t>
-      </w:r>
-      <w:proofErr w:type="spellStart"/>
-      <w:r>
-        <w:t>jre</w:t>
-      </w:r>
-      <w:proofErr w:type="spellEnd"/>
-      <w:r>
-        <w:t>(</w:t>
-      </w:r>
-      <w:r>
-        <w:t xml:space="preserve">see </w:t>
-      </w:r>
-      <w:proofErr w:type="spellStart"/>
-      <w:r>
-        <w:t>netbeans</w:t>
-      </w:r>
-      <w:proofErr w:type="spellEnd"/>
-      <w:r>
-        <w:t>/</w:t>
-      </w:r>
-      <w:proofErr w:type="spellStart"/>
-      <w:r>
-        <w:t>etc</w:t>
-      </w:r>
-      <w:proofErr w:type="spellEnd"/>
-      <w:r>
-        <w:t>/</w:t>
-      </w:r>
-      <w:proofErr w:type="spellStart"/>
-      <w:r>
-        <w:t>netbeans.conf</w:t>
-      </w:r>
-      <w:proofErr w:type="spellEnd"/>
-      <w:r>
-        <w:t>)</w:t>
-      </w:r>
-    </w:p>
-    <w:p>
-      <w:pPr>
-        <w:rPr>
-          <w:lang w:val="ru-RU"/>
-        </w:rPr>
-      </w:pPr>
-      <w:r>
-        <w:rPr>
-          <w:lang w:val="ru-RU"/>
-        </w:rPr>
-        <w:t>Подхватываются при запуске программы</w:t>
-      </w:r>
-    </w:p>
-    <w:p>
-      <w:pPr>
-        <w:rPr>
-          <w:rFonts w:ascii="Courier New" w:hAnsi="Courier New" w:cs="Courier New"/>
-          <w:lang w:val="ru-RU"/>
-        </w:rPr>
-      </w:pPr>
-      <w:r>
-        <w:rPr>
-          <w:lang w:val="ru-RU"/>
-        </w:rPr>
-        <w:t>Содержание</w:t>
-      </w:r>
-      <w:r>
-        <w:rPr>
-          <w:lang w:val="ru-RU"/>
-        </w:rPr>
-        <w:br/>
-      </w:r>
-      <w:r>
-        <w:rPr>
-          <w:rFonts w:ascii="Courier New" w:hAnsi="Courier New" w:cs="Courier New"/>
-        </w:rPr>
-        <w:t>java</w:t>
-      </w:r>
-      <w:r>
-        <w:rPr>
-          <w:rFonts w:ascii="Courier New" w:hAnsi="Courier New" w:cs="Courier New"/>
-          <w:lang w:val="ru-RU"/>
-        </w:rPr>
-        <w:t>.</w:t>
-      </w:r>
-      <w:r>
-        <w:rPr>
-          <w:rFonts w:ascii="Courier New" w:hAnsi="Courier New" w:cs="Courier New"/>
-        </w:rPr>
-        <w:t>net</w:t>
-      </w:r>
-      <w:r>
-        <w:rPr>
-          <w:rFonts w:ascii="Courier New" w:hAnsi="Courier New" w:cs="Courier New"/>
-          <w:lang w:val="ru-RU"/>
-        </w:rPr>
-        <w:t>.</w:t>
-      </w:r>
-      <w:proofErr w:type="spellStart"/>
-      <w:r>
-        <w:rPr>
-          <w:rFonts w:ascii="Courier New" w:hAnsi="Courier New" w:cs="Courier New"/>
-        </w:rPr>
-        <w:t>useSystemProxies</w:t>
-      </w:r>
-      <w:proofErr w:type="spellEnd"/>
-      <w:r>
-        <w:rPr>
-          <w:rFonts w:ascii="Courier New" w:hAnsi="Courier New" w:cs="Courier New"/>
-          <w:lang w:val="ru-RU"/>
-        </w:rPr>
-        <w:t>=</w:t>
-      </w:r>
-      <w:r>
-        <w:rPr>
-          <w:rFonts w:ascii="Courier New" w:hAnsi="Courier New" w:cs="Courier New"/>
-        </w:rPr>
-        <w:t>false</w:t>
-      </w:r>
-    </w:p>
-    <w:p>
-      <w:pPr>
-        <w:rPr>
-          <w:rFonts w:ascii="Courier New" w:hAnsi="Courier New" w:cs="Courier New"/>
-          <w:lang w:val="ru-RU"/>
-        </w:rPr>
-      </w:pPr>
-      <w:r>
-        <w:rPr>
-          <w:rFonts w:ascii="Courier New" w:hAnsi="Courier New" w:cs="Courier New"/>
-          <w:lang w:val="ru-RU"/>
-        </w:rPr>
-        <w:t>#</w:t>
-      </w:r>
-    </w:p>
-    <w:p>
-      <w:pPr>
-        <w:rPr>
-          <w:rFonts w:ascii="Courier New" w:hAnsi="Courier New" w:cs="Courier New"/>
-          <w:lang w:val="ru-RU"/>
-        </w:rPr>
-      </w:pPr>
-      <w:r>
-        <w:rPr>
-          <w:rFonts w:ascii="Courier New" w:hAnsi="Courier New" w:cs="Courier New"/>
-        </w:rPr>
-        <w:t>http</w:t>
-      </w:r>
-      <w:r>
-        <w:rPr>
-          <w:rFonts w:ascii="Courier New" w:hAnsi="Courier New" w:cs="Courier New"/>
-          <w:lang w:val="ru-RU"/>
-        </w:rPr>
-        <w:t>.</w:t>
-      </w:r>
-      <w:proofErr w:type="spellStart"/>
-      <w:r>
-        <w:rPr>
-          <w:rFonts w:ascii="Courier New" w:hAnsi="Courier New" w:cs="Courier New"/>
-        </w:rPr>
-        <w:t>proxyHost</w:t>
-      </w:r>
-      <w:proofErr w:type="spellEnd"/>
-      <w:r>
-        <w:rPr>
-          <w:rFonts w:ascii="Courier New" w:hAnsi="Courier New" w:cs="Courier New"/>
-          <w:lang w:val="ru-RU"/>
-        </w:rPr>
-        <w:t>=</w:t>
-      </w:r>
-      <w:r>
-        <w:rPr>
-          <w:rFonts w:ascii="Courier New" w:hAnsi="Courier New" w:cs="Courier New"/>
-        </w:rPr>
-        <w:t>proxy</w:t>
-      </w:r>
-      <w:r>
-        <w:rPr>
-          <w:rFonts w:ascii="Courier New" w:hAnsi="Courier New" w:cs="Courier New"/>
-          <w:lang w:val="ru-RU"/>
-        </w:rPr>
-        <w:t>.</w:t>
-      </w:r>
-      <w:proofErr w:type="spellStart"/>
-      <w:r>
-        <w:rPr>
-          <w:rFonts w:ascii="Courier New" w:hAnsi="Courier New" w:cs="Courier New"/>
-        </w:rPr>
-        <w:t>npopm</w:t>
-      </w:r>
-      <w:proofErr w:type="spellEnd"/>
-      <w:r>
-        <w:rPr>
-          <w:rFonts w:ascii="Courier New" w:hAnsi="Courier New" w:cs="Courier New"/>
-          <w:lang w:val="ru-RU"/>
-        </w:rPr>
-        <w:t>.</w:t>
-      </w:r>
-      <w:proofErr w:type="spellStart"/>
-      <w:r>
-        <w:rPr>
-          <w:rFonts w:ascii="Courier New" w:hAnsi="Courier New" w:cs="Courier New"/>
-        </w:rPr>
-        <w:t>ru</w:t>
-      </w:r>
-      <w:proofErr w:type="spellEnd"/>
-    </w:p>
-    <w:p>
-      <w:pPr>
-        <w:rPr>
-          <w:rFonts w:ascii="Courier New" w:hAnsi="Courier New" w:cs="Courier New"/>
-          <w:lang w:val="ru-RU"/>
-        </w:rPr>
-      </w:pPr>
-      <w:r>
-        <w:rPr>
-          <w:rFonts w:ascii="Courier New" w:hAnsi="Courier New" w:cs="Courier New"/>
-        </w:rPr>
-        <w:t>http</w:t>
-      </w:r>
-      <w:r>
-        <w:rPr>
-          <w:rFonts w:ascii="Courier New" w:hAnsi="Courier New" w:cs="Courier New"/>
-          <w:lang w:val="ru-RU"/>
-        </w:rPr>
-        <w:t>.</w:t>
-      </w:r>
-      <w:proofErr w:type="spellStart"/>
-      <w:r>
-        <w:rPr>
-          <w:rFonts w:ascii="Courier New" w:hAnsi="Courier New" w:cs="Courier New"/>
-        </w:rPr>
-        <w:t>proxyPort</w:t>
-      </w:r>
-      <w:proofErr w:type="spellEnd"/>
-      <w:r>
-        <w:rPr>
-          <w:rFonts w:ascii="Courier New" w:hAnsi="Courier New" w:cs="Courier New"/>
-          <w:lang w:val="ru-RU"/>
-        </w:rPr>
-        <w:t>=3128</w:t>
-      </w:r>
-    </w:p>
-    <w:p>
-      <w:pPr>
-        <w:rPr>
-          <w:rFonts w:ascii="Courier New" w:hAnsi="Courier New" w:cs="Courier New"/>
-          <w:lang w:val="ru-RU"/>
-        </w:rPr>
-      </w:pPr>
-      <w:r>
-        <w:rPr>
-          <w:rFonts w:ascii="Courier New" w:hAnsi="Courier New" w:cs="Courier New"/>
-        </w:rPr>
-        <w:t>http</w:t>
-      </w:r>
-      <w:r>
-        <w:rPr>
-          <w:rFonts w:ascii="Courier New" w:hAnsi="Courier New" w:cs="Courier New"/>
-          <w:lang w:val="ru-RU"/>
-        </w:rPr>
-        <w:t>.</w:t>
-      </w:r>
-      <w:proofErr w:type="spellStart"/>
-      <w:r>
-        <w:rPr>
-          <w:rFonts w:ascii="Courier New" w:hAnsi="Courier New" w:cs="Courier New"/>
-        </w:rPr>
-        <w:t>proxyUser</w:t>
-      </w:r>
-      <w:proofErr w:type="spellEnd"/>
-      <w:r>
-        <w:rPr>
-          <w:rFonts w:ascii="Courier New" w:hAnsi="Courier New" w:cs="Courier New"/>
-          <w:lang w:val="ru-RU"/>
-        </w:rPr>
-        <w:t>=</w:t>
-      </w:r>
-      <w:proofErr w:type="spellStart"/>
-      <w:r>
-        <w:rPr>
-          <w:rFonts w:ascii="Courier New" w:hAnsi="Courier New" w:cs="Courier New"/>
-        </w:rPr>
-        <w:t>ayrat</w:t>
-      </w:r>
-      <w:proofErr w:type="spellEnd"/>
-    </w:p>
-    <w:p>
-      <w:pPr>
-        <w:rPr>
-          <w:rFonts w:ascii="Courier New" w:hAnsi="Courier New" w:cs="Courier New"/>
-          <w:lang w:val="ru-RU"/>
-        </w:rPr>
-      </w:pPr>
-      <w:r>
-        <w:rPr>
-          <w:rFonts w:ascii="Courier New" w:hAnsi="Courier New" w:cs="Courier New"/>
-        </w:rPr>
-        <w:t>http</w:t>
-      </w:r>
-      <w:r>
-        <w:rPr>
-          <w:rFonts w:ascii="Courier New" w:hAnsi="Courier New" w:cs="Courier New"/>
-          <w:lang w:val="ru-RU"/>
-        </w:rPr>
-        <w:t>.</w:t>
-      </w:r>
-      <w:proofErr w:type="spellStart"/>
-      <w:r>
-        <w:rPr>
-          <w:rFonts w:ascii="Courier New" w:hAnsi="Courier New" w:cs="Courier New"/>
-        </w:rPr>
-        <w:t>proxyPassword</w:t>
-      </w:r>
-      <w:proofErr w:type="spellEnd"/>
-      <w:r>
-        <w:rPr>
-          <w:rFonts w:ascii="Courier New" w:hAnsi="Courier New" w:cs="Courier New"/>
-          <w:lang w:val="ru-RU"/>
-        </w:rPr>
-        <w:t>=888888</w:t>
-      </w:r>
-    </w:p>
-    <w:p>
-      <w:pPr>
-        <w:rPr>
-          <w:rFonts w:ascii="Courier New" w:hAnsi="Courier New" w:cs="Courier New"/>
-          <w:lang w:val="ru-RU"/>
-        </w:rPr>
-      </w:pPr>
-      <w:r>
-        <w:rPr>
-          <w:rFonts w:ascii="Courier New" w:hAnsi="Courier New" w:cs="Courier New"/>
-          <w:lang w:val="ru-RU"/>
-        </w:rPr>
-        <w:t>#</w:t>
-      </w:r>
-    </w:p>
-    <w:p>
-      <w:pPr>
-        <w:spacing w:after="0" w:line="240" w:lineRule="auto"/>
-        <w:rPr>
-          <w:rFonts w:ascii="Courier New" w:hAnsi="Courier New" w:cs="Courier New"/>
-          <w:lang w:val="ru-RU"/>
-        </w:rPr>
-      </w:pPr>
-      <w:r>
-        <w:rPr>
-          <w:rFonts w:ascii="Courier New" w:hAnsi="Courier New" w:cs="Courier New"/>
-        </w:rPr>
-        <w:t>https</w:t>
-      </w:r>
-      <w:r>
-        <w:rPr>
-          <w:rFonts w:ascii="Courier New" w:hAnsi="Courier New" w:cs="Courier New"/>
-          <w:lang w:val="ru-RU"/>
-        </w:rPr>
-        <w:t>.</w:t>
-      </w:r>
-      <w:proofErr w:type="spellStart"/>
-      <w:r>
-        <w:rPr>
-          <w:rFonts w:ascii="Courier New" w:hAnsi="Courier New" w:cs="Courier New"/>
-        </w:rPr>
-        <w:t>proxyHost</w:t>
-      </w:r>
-      <w:proofErr w:type="spellEnd"/>
-      <w:r>
-        <w:rPr>
-          <w:rFonts w:ascii="Courier New" w:hAnsi="Courier New" w:cs="Courier New"/>
-          <w:lang w:val="ru-RU"/>
-        </w:rPr>
-        <w:t>=</w:t>
-      </w:r>
-      <w:r>
-        <w:rPr>
-          <w:rFonts w:ascii="Courier New" w:hAnsi="Courier New" w:cs="Courier New"/>
-        </w:rPr>
-        <w:t>proxy</w:t>
-      </w:r>
-      <w:r>
-        <w:rPr>
-          <w:rFonts w:ascii="Courier New" w:hAnsi="Courier New" w:cs="Courier New"/>
-          <w:lang w:val="ru-RU"/>
-        </w:rPr>
-        <w:t>.</w:t>
-      </w:r>
-      <w:proofErr w:type="spellStart"/>
-      <w:r>
-        <w:rPr>
-          <w:rFonts w:ascii="Courier New" w:hAnsi="Courier New" w:cs="Courier New"/>
-        </w:rPr>
-        <w:t>npopm</w:t>
-      </w:r>
-      <w:proofErr w:type="spellEnd"/>
-      <w:r>
-        <w:rPr>
-          <w:rFonts w:ascii="Courier New" w:hAnsi="Courier New" w:cs="Courier New"/>
-          <w:lang w:val="ru-RU"/>
-        </w:rPr>
-        <w:t>.</w:t>
-      </w:r>
-      <w:proofErr w:type="spellStart"/>
-      <w:r>
-        <w:rPr>
-          <w:rFonts w:ascii="Courier New" w:hAnsi="Courier New" w:cs="Courier New"/>
-        </w:rPr>
-        <w:t>ru</w:t>
-      </w:r>
-      <w:proofErr w:type="spellEnd"/>
-    </w:p>
-    <w:p>
-      <w:pPr>
-        <w:spacing w:after="0" w:line="240" w:lineRule="auto"/>
-        <w:rPr>
-          <w:rFonts w:ascii="Courier New" w:hAnsi="Courier New" w:cs="Courier New"/>
-          <w:lang w:val="ru-RU"/>
-        </w:rPr>
-      </w:pPr>
-      <w:r>
-        <w:rPr>
-          <w:rFonts w:ascii="Courier New" w:hAnsi="Courier New" w:cs="Courier New"/>
-        </w:rPr>
-        <w:t>https</w:t>
-      </w:r>
-      <w:r>
-        <w:rPr>
-          <w:rFonts w:ascii="Courier New" w:hAnsi="Courier New" w:cs="Courier New"/>
-          <w:lang w:val="ru-RU"/>
-        </w:rPr>
-        <w:t>.</w:t>
-      </w:r>
-      <w:proofErr w:type="spellStart"/>
-      <w:r>
-        <w:rPr>
-          <w:rFonts w:ascii="Courier New" w:hAnsi="Courier New" w:cs="Courier New"/>
-        </w:rPr>
-        <w:t>proxyPort</w:t>
-      </w:r>
-      <w:proofErr w:type="spellEnd"/>
-      <w:r>
-        <w:rPr>
-          <w:rFonts w:ascii="Courier New" w:hAnsi="Courier New" w:cs="Courier New"/>
-          <w:lang w:val="ru-RU"/>
-        </w:rPr>
-        <w:t>=3128</w:t>
-      </w:r>
-    </w:p>
-    <w:p>
-      <w:pPr>
-        <w:spacing w:after="0" w:line="240" w:lineRule="auto"/>
-        <w:rPr>
-          <w:rFonts w:ascii="Courier New" w:hAnsi="Courier New" w:cs="Courier New"/>
-          <w:lang w:val="ru-RU"/>
-        </w:rPr>
-      </w:pPr>
-      <w:r>
-        <w:rPr>
-          <w:rFonts w:ascii="Courier New" w:hAnsi="Courier New" w:cs="Courier New"/>
-        </w:rPr>
-        <w:t>https</w:t>
-      </w:r>
-      <w:r>
-        <w:rPr>
-          <w:rFonts w:ascii="Courier New" w:hAnsi="Courier New" w:cs="Courier New"/>
-          <w:lang w:val="ru-RU"/>
-        </w:rPr>
-        <w:t>.</w:t>
-      </w:r>
-      <w:proofErr w:type="spellStart"/>
-      <w:r>
-        <w:rPr>
-          <w:rFonts w:ascii="Courier New" w:hAnsi="Courier New" w:cs="Courier New"/>
-        </w:rPr>
-        <w:t>proxyUser</w:t>
-      </w:r>
-      <w:proofErr w:type="spellEnd"/>
-      <w:r>
-        <w:rPr>
-          <w:rFonts w:ascii="Courier New" w:hAnsi="Courier New" w:cs="Courier New"/>
-          <w:lang w:val="ru-RU"/>
-        </w:rPr>
-        <w:t>=</w:t>
-      </w:r>
-      <w:proofErr w:type="spellStart"/>
-      <w:r>
-        <w:rPr>
-          <w:rFonts w:ascii="Courier New" w:hAnsi="Courier New" w:cs="Courier New"/>
-        </w:rPr>
-        <w:t>ayrat</w:t>
-      </w:r>
-      <w:proofErr w:type="spellEnd"/>
-    </w:p>
-    <w:p>
-      <w:pPr>
-        <w:rPr>
-          <w:rFonts w:ascii="Courier New" w:hAnsi="Courier New" w:cs="Courier New"/>
-          <w:lang w:val="ru-RU"/>
-        </w:rPr>
-      </w:pPr>
-      <w:r>
-        <w:rPr>
-          <w:rFonts w:ascii="Courier New" w:hAnsi="Courier New" w:cs="Courier New"/>
-        </w:rPr>
-        <w:t>https</w:t>
-      </w:r>
-      <w:r>
-        <w:rPr>
-          <w:rFonts w:ascii="Courier New" w:hAnsi="Courier New" w:cs="Courier New"/>
-          <w:lang w:val="ru-RU"/>
-        </w:rPr>
-        <w:t>.</w:t>
-      </w:r>
-      <w:proofErr w:type="spellStart"/>
-      <w:r>
-        <w:rPr>
-          <w:rFonts w:ascii="Courier New" w:hAnsi="Courier New" w:cs="Courier New"/>
-        </w:rPr>
-        <w:t>proxyPassword</w:t>
-      </w:r>
-      <w:proofErr w:type="spellEnd"/>
-      <w:r>
-        <w:rPr>
-          <w:rFonts w:ascii="Courier New" w:hAnsi="Courier New" w:cs="Courier New"/>
-          <w:lang w:val="ru-RU"/>
-        </w:rPr>
-        <w:t>=88888888</w:t>
-      </w:r>
-    </w:p>
-    <w:p>
-      <w:pPr>
-        <w:rPr>
-          <w:rFonts w:ascii="Courier New" w:hAnsi="Courier New" w:cs="Courier New"/>
-          <w:b/>
-        </w:rPr>
-      </w:pPr>
-      <w:r>
-        <w:rPr>
-          <w:rFonts w:ascii="Courier New" w:hAnsi="Courier New" w:cs="Courier New"/>
-          <w:b/>
-        </w:rPr>
-        <w:t>#?</w:t>
-      </w:r>
-    </w:p>
-    <w:p>
-      <w:pPr>
-        <w:rPr>
-          <w:rFonts w:ascii="Courier New" w:hAnsi="Courier New" w:cs="Courier New"/>
-          <w:b/>
-        </w:rPr>
-      </w:pPr>
-      <w:proofErr w:type="gramStart"/>
-      <w:r>
-        <w:rPr>
-          <w:rFonts w:ascii="Courier New" w:hAnsi="Courier New" w:cs="Courier New"/>
-          <w:b/>
-        </w:rPr>
-        <w:t>socksProxyHost=</w:t>
-      </w:r>
-      <w:proofErr w:type="gramEnd"/>
-      <w:r>
-        <w:rPr>
-          <w:rFonts w:ascii="Courier New" w:hAnsi="Courier New" w:cs="Courier New"/>
-          <w:b/>
-        </w:rPr>
-        <w:t>proxy.npopm.ru</w:t>
-      </w:r>
-    </w:p>
-    <w:p>
-      <w:pPr>
-        <w:rPr>
-          <w:rFonts w:ascii="Courier New" w:hAnsi="Courier New" w:cs="Courier New"/>
-          <w:b/>
-        </w:rPr>
-      </w:pPr>
-      <w:proofErr w:type="spellStart"/>
-      <w:proofErr w:type="gramStart"/>
-      <w:r>
-        <w:rPr>
-          <w:rFonts w:ascii="Courier New" w:hAnsi="Courier New" w:cs="Courier New"/>
-          <w:b/>
-        </w:rPr>
-        <w:t>socksProxyPort</w:t>
-      </w:r>
-      <w:proofErr w:type="spellEnd"/>
-      <w:r>
-        <w:rPr>
-          <w:rFonts w:ascii="Courier New" w:hAnsi="Courier New" w:cs="Courier New"/>
-          <w:b/>
-        </w:rPr>
-        <w:t>=</w:t>
-      </w:r>
-      <w:proofErr w:type="gramEnd"/>
-      <w:r>
-        <w:rPr>
-          <w:rFonts w:ascii="Courier New" w:hAnsi="Courier New" w:cs="Courier New"/>
-          <w:b/>
-        </w:rPr>
-        <w:t>3128</w:t>
-      </w:r>
-    </w:p>
-    <w:p>
-      <w:pPr>
-        <w:pStyle w:val="1"/>
-        <w:rPr>
-          <w:lang w:val="ru-RU"/>
-        </w:rPr>
-      </w:pPr>
-      <w:bookmarkStart w:id="1" w:name="_Toc66713558"/>
+      <w:bookmarkEnd w:id="1"/>
+      <w:proofErr w:type="spellEnd"/>
+    </w:p>
+    <w:p>
+      <w:pPr>
+        <w:rPr>
+          <w:i/>
+        </w:rPr>
+      </w:pPr>
+      <w:r>
+        <w:rPr>
+          <w:i/>
+        </w:rPr>
+        <w:t>May be no need for java…</w:t>
+      </w:r>
       <w:bookmarkStart w:id="2" w:name="_GoBack"/>
       <w:bookmarkEnd w:id="2"/>
-      <w:r>
-        <w:rPr>
-          <w:lang w:val="ru-RU"/>
+    </w:p>
+    <w:p>
+      <w:r>
+        <w:t xml:space="preserve">See </w:t>
+      </w:r>
+      <w:proofErr w:type="spellStart"/>
+      <w:r>
+        <w:t>Brandmower</w:t>
+      </w:r>
+      <w:proofErr w:type="spellEnd"/>
+      <w:r>
+        <w:t xml:space="preserve"> Settings.docx</w:t>
+      </w:r>
+    </w:p>
+    <w:p>
+      <w:pPr>
+        <w:pStyle w:val="1"/>
+      </w:pPr>
+      <w:bookmarkStart w:id="3" w:name="_Toc76649507"/>
+      <w:proofErr w:type="spellStart"/>
+      <w:r>
+        <w:t>net</w:t>
+      </w:r>
+      <w:r>
+        <w:t>.</w:t>
+      </w:r>
+      <w:r>
+        <w:t>properties</w:t>
+      </w:r>
+      <w:bookmarkEnd w:id="3"/>
+      <w:proofErr w:type="spellEnd"/>
+    </w:p>
+    <w:p>
+      <w:proofErr w:type="gramStart"/>
+      <w:r>
+        <w:t>location</w:t>
+      </w:r>
+      <w:proofErr w:type="gramEnd"/>
+      <w:r>
+        <w:t xml:space="preserve">: </w:t>
+      </w:r>
+      <w:r>
+        <w:t>*</w:t>
+      </w:r>
+      <w:proofErr w:type="spellStart"/>
+      <w:r>
+        <w:t>jre</w:t>
+      </w:r>
+      <w:proofErr w:type="spellEnd"/>
+      <w:r>
+        <w:t>/</w:t>
+      </w:r>
+      <w:r>
+        <w:t>lib</w:t>
+      </w:r>
+    </w:p>
+    <w:p>
+      <w:proofErr w:type="spellStart"/>
+      <w:proofErr w:type="gramStart"/>
+      <w:r>
+        <w:t>netbeans</w:t>
+      </w:r>
+      <w:proofErr w:type="spellEnd"/>
+      <w:proofErr w:type="gramEnd"/>
+      <w:r>
+        <w:t xml:space="preserve"> </w:t>
+      </w:r>
+      <w:r>
+        <w:rPr>
+          <w:lang w:val="ru-RU"/>
+        </w:rPr>
+        <w:t>использует</w:t>
+      </w:r>
+      <w:r>
+        <w:t xml:space="preserve"> </w:t>
+      </w:r>
+      <w:proofErr w:type="spellStart"/>
+      <w:r>
+        <w:t>jdk</w:t>
+      </w:r>
+      <w:proofErr w:type="spellEnd"/>
+      <w:r>
+        <w:t>/</w:t>
+      </w:r>
+      <w:proofErr w:type="spellStart"/>
+      <w:r>
+        <w:t>jre</w:t>
+      </w:r>
+      <w:proofErr w:type="spellEnd"/>
+      <w:r>
+        <w:t>(</w:t>
+      </w:r>
+      <w:r>
+        <w:t xml:space="preserve">see </w:t>
+      </w:r>
+      <w:proofErr w:type="spellStart"/>
+      <w:r>
+        <w:t>netbeans</w:t>
+      </w:r>
+      <w:proofErr w:type="spellEnd"/>
+      <w:r>
+        <w:t>/</w:t>
+      </w:r>
+      <w:proofErr w:type="spellStart"/>
+      <w:r>
+        <w:t>etc</w:t>
+      </w:r>
+      <w:proofErr w:type="spellEnd"/>
+      <w:r>
+        <w:t>/</w:t>
+      </w:r>
+      <w:proofErr w:type="spellStart"/>
+      <w:r>
+        <w:t>netbeans.conf</w:t>
+      </w:r>
+      <w:proofErr w:type="spellEnd"/>
+      <w:r>
+        <w:t>)</w:t>
+      </w:r>
+    </w:p>
+    <w:p>
+      <w:pPr>
+        <w:rPr>
+          <w:lang w:val="ru-RU"/>
+        </w:rPr>
+      </w:pPr>
+      <w:r>
+        <w:rPr>
+          <w:lang w:val="ru-RU"/>
+        </w:rPr>
+        <w:t>Подхватываются при запуске программы</w:t>
+      </w:r>
+    </w:p>
+    <w:p>
+      <w:pPr>
+        <w:rPr>
+          <w:rFonts w:ascii="Courier New" w:hAnsi="Courier New" w:cs="Courier New"/>
+          <w:lang w:val="ru-RU"/>
+        </w:rPr>
+      </w:pPr>
+      <w:r>
+        <w:rPr>
+          <w:lang w:val="ru-RU"/>
+        </w:rPr>
+        <w:t>Содержание</w:t>
+      </w:r>
+      <w:r>
+        <w:rPr>
+          <w:lang w:val="ru-RU"/>
+        </w:rPr>
+        <w:br/>
+      </w:r>
+      <w:r>
+        <w:rPr>
+          <w:rFonts w:ascii="Courier New" w:hAnsi="Courier New" w:cs="Courier New"/>
+        </w:rPr>
+        <w:t>java</w:t>
+      </w:r>
+      <w:r>
+        <w:rPr>
+          <w:rFonts w:ascii="Courier New" w:hAnsi="Courier New" w:cs="Courier New"/>
+          <w:lang w:val="ru-RU"/>
+        </w:rPr>
+        <w:t>.</w:t>
+      </w:r>
+      <w:r>
+        <w:rPr>
+          <w:rFonts w:ascii="Courier New" w:hAnsi="Courier New" w:cs="Courier New"/>
+        </w:rPr>
+        <w:t>net</w:t>
+      </w:r>
+      <w:r>
+        <w:rPr>
+          <w:rFonts w:ascii="Courier New" w:hAnsi="Courier New" w:cs="Courier New"/>
+          <w:lang w:val="ru-RU"/>
+        </w:rPr>
+        <w:t>.</w:t>
+      </w:r>
+      <w:proofErr w:type="spellStart"/>
+      <w:r>
+        <w:rPr>
+          <w:rFonts w:ascii="Courier New" w:hAnsi="Courier New" w:cs="Courier New"/>
+        </w:rPr>
+        <w:t>useSystemProxies</w:t>
+      </w:r>
+      <w:proofErr w:type="spellEnd"/>
+      <w:r>
+        <w:rPr>
+          <w:rFonts w:ascii="Courier New" w:hAnsi="Courier New" w:cs="Courier New"/>
+          <w:lang w:val="ru-RU"/>
+        </w:rPr>
+        <w:t>=</w:t>
+      </w:r>
+      <w:r>
+        <w:rPr>
+          <w:rFonts w:ascii="Courier New" w:hAnsi="Courier New" w:cs="Courier New"/>
+        </w:rPr>
+        <w:t>false</w:t>
+      </w:r>
+    </w:p>
+    <w:p>
+      <w:pPr>
+        <w:rPr>
+          <w:rFonts w:ascii="Courier New" w:hAnsi="Courier New" w:cs="Courier New"/>
+          <w:lang w:val="ru-RU"/>
+        </w:rPr>
+      </w:pPr>
+      <w:r>
+        <w:rPr>
+          <w:rFonts w:ascii="Courier New" w:hAnsi="Courier New" w:cs="Courier New"/>
+          <w:lang w:val="ru-RU"/>
+        </w:rPr>
+        <w:t>#</w:t>
+      </w:r>
+    </w:p>
+    <w:p>
+      <w:pPr>
+        <w:rPr>
+          <w:rFonts w:ascii="Courier New" w:hAnsi="Courier New" w:cs="Courier New"/>
+          <w:lang w:val="ru-RU"/>
+        </w:rPr>
+      </w:pPr>
+      <w:r>
+        <w:rPr>
+          <w:rFonts w:ascii="Courier New" w:hAnsi="Courier New" w:cs="Courier New"/>
+        </w:rPr>
+        <w:t>http</w:t>
+      </w:r>
+      <w:r>
+        <w:rPr>
+          <w:rFonts w:ascii="Courier New" w:hAnsi="Courier New" w:cs="Courier New"/>
+          <w:lang w:val="ru-RU"/>
+        </w:rPr>
+        <w:t>.</w:t>
+      </w:r>
+      <w:proofErr w:type="spellStart"/>
+      <w:r>
+        <w:rPr>
+          <w:rFonts w:ascii="Courier New" w:hAnsi="Courier New" w:cs="Courier New"/>
+        </w:rPr>
+        <w:t>proxyHost</w:t>
+      </w:r>
+      <w:proofErr w:type="spellEnd"/>
+      <w:r>
+        <w:rPr>
+          <w:rFonts w:ascii="Courier New" w:hAnsi="Courier New" w:cs="Courier New"/>
+          <w:lang w:val="ru-RU"/>
+        </w:rPr>
+        <w:t>=</w:t>
+      </w:r>
+      <w:r>
+        <w:rPr>
+          <w:rFonts w:ascii="Courier New" w:hAnsi="Courier New" w:cs="Courier New"/>
+        </w:rPr>
+        <w:t>proxy</w:t>
+      </w:r>
+      <w:r>
+        <w:rPr>
+          <w:rFonts w:ascii="Courier New" w:hAnsi="Courier New" w:cs="Courier New"/>
+          <w:lang w:val="ru-RU"/>
+        </w:rPr>
+        <w:t>.</w:t>
+      </w:r>
+      <w:proofErr w:type="spellStart"/>
+      <w:r>
+        <w:rPr>
+          <w:rFonts w:ascii="Courier New" w:hAnsi="Courier New" w:cs="Courier New"/>
+        </w:rPr>
+        <w:t>npopm</w:t>
+      </w:r>
+      <w:proofErr w:type="spellEnd"/>
+      <w:r>
+        <w:rPr>
+          <w:rFonts w:ascii="Courier New" w:hAnsi="Courier New" w:cs="Courier New"/>
+          <w:lang w:val="ru-RU"/>
+        </w:rPr>
+        <w:t>.</w:t>
+      </w:r>
+      <w:proofErr w:type="spellStart"/>
+      <w:r>
+        <w:rPr>
+          <w:rFonts w:ascii="Courier New" w:hAnsi="Courier New" w:cs="Courier New"/>
+        </w:rPr>
+        <w:t>ru</w:t>
+      </w:r>
+      <w:proofErr w:type="spellEnd"/>
+    </w:p>
+    <w:p>
+      <w:pPr>
+        <w:rPr>
+          <w:rFonts w:ascii="Courier New" w:hAnsi="Courier New" w:cs="Courier New"/>
+          <w:lang w:val="ru-RU"/>
+        </w:rPr>
+      </w:pPr>
+      <w:r>
+        <w:rPr>
+          <w:rFonts w:ascii="Courier New" w:hAnsi="Courier New" w:cs="Courier New"/>
+        </w:rPr>
+        <w:t>http</w:t>
+      </w:r>
+      <w:r>
+        <w:rPr>
+          <w:rFonts w:ascii="Courier New" w:hAnsi="Courier New" w:cs="Courier New"/>
+          <w:lang w:val="ru-RU"/>
+        </w:rPr>
+        <w:t>.</w:t>
+      </w:r>
+      <w:proofErr w:type="spellStart"/>
+      <w:r>
+        <w:rPr>
+          <w:rFonts w:ascii="Courier New" w:hAnsi="Courier New" w:cs="Courier New"/>
+        </w:rPr>
+        <w:t>proxyPort</w:t>
+      </w:r>
+      <w:proofErr w:type="spellEnd"/>
+      <w:r>
+        <w:rPr>
+          <w:rFonts w:ascii="Courier New" w:hAnsi="Courier New" w:cs="Courier New"/>
+          <w:lang w:val="ru-RU"/>
+        </w:rPr>
+        <w:t>=3128</w:t>
+      </w:r>
+    </w:p>
+    <w:p>
+      <w:pPr>
+        <w:rPr>
+          <w:rFonts w:ascii="Courier New" w:hAnsi="Courier New" w:cs="Courier New"/>
+          <w:lang w:val="ru-RU"/>
+        </w:rPr>
+      </w:pPr>
+      <w:r>
+        <w:rPr>
+          <w:rFonts w:ascii="Courier New" w:hAnsi="Courier New" w:cs="Courier New"/>
+        </w:rPr>
+        <w:t>http</w:t>
+      </w:r>
+      <w:r>
+        <w:rPr>
+          <w:rFonts w:ascii="Courier New" w:hAnsi="Courier New" w:cs="Courier New"/>
+          <w:lang w:val="ru-RU"/>
+        </w:rPr>
+        <w:t>.</w:t>
+      </w:r>
+      <w:proofErr w:type="spellStart"/>
+      <w:r>
+        <w:rPr>
+          <w:rFonts w:ascii="Courier New" w:hAnsi="Courier New" w:cs="Courier New"/>
+        </w:rPr>
+        <w:t>proxyUser</w:t>
+      </w:r>
+      <w:proofErr w:type="spellEnd"/>
+      <w:r>
+        <w:rPr>
+          <w:rFonts w:ascii="Courier New" w:hAnsi="Courier New" w:cs="Courier New"/>
+          <w:lang w:val="ru-RU"/>
+        </w:rPr>
+        <w:t>=</w:t>
+      </w:r>
+      <w:proofErr w:type="spellStart"/>
+      <w:r>
+        <w:rPr>
+          <w:rFonts w:ascii="Courier New" w:hAnsi="Courier New" w:cs="Courier New"/>
+        </w:rPr>
+        <w:t>ayrat</w:t>
+      </w:r>
+      <w:proofErr w:type="spellEnd"/>
+    </w:p>
+    <w:p>
+      <w:pPr>
+        <w:rPr>
+          <w:rFonts w:ascii="Courier New" w:hAnsi="Courier New" w:cs="Courier New"/>
+          <w:lang w:val="ru-RU"/>
+        </w:rPr>
+      </w:pPr>
+      <w:r>
+        <w:rPr>
+          <w:rFonts w:ascii="Courier New" w:hAnsi="Courier New" w:cs="Courier New"/>
+        </w:rPr>
+        <w:t>http</w:t>
+      </w:r>
+      <w:r>
+        <w:rPr>
+          <w:rFonts w:ascii="Courier New" w:hAnsi="Courier New" w:cs="Courier New"/>
+          <w:lang w:val="ru-RU"/>
+        </w:rPr>
+        <w:t>.</w:t>
+      </w:r>
+      <w:proofErr w:type="spellStart"/>
+      <w:r>
+        <w:rPr>
+          <w:rFonts w:ascii="Courier New" w:hAnsi="Courier New" w:cs="Courier New"/>
+        </w:rPr>
+        <w:t>proxyPassword</w:t>
+      </w:r>
+      <w:proofErr w:type="spellEnd"/>
+      <w:r>
+        <w:rPr>
+          <w:rFonts w:ascii="Courier New" w:hAnsi="Courier New" w:cs="Courier New"/>
+          <w:lang w:val="ru-RU"/>
+        </w:rPr>
+        <w:t>=888888</w:t>
+      </w:r>
+    </w:p>
+    <w:p>
+      <w:pPr>
+        <w:rPr>
+          <w:rFonts w:ascii="Courier New" w:hAnsi="Courier New" w:cs="Courier New"/>
+          <w:lang w:val="ru-RU"/>
+        </w:rPr>
+      </w:pPr>
+      <w:r>
+        <w:rPr>
+          <w:rFonts w:ascii="Courier New" w:hAnsi="Courier New" w:cs="Courier New"/>
+          <w:lang w:val="ru-RU"/>
+        </w:rPr>
+        <w:t>#</w:t>
+      </w:r>
+    </w:p>
+    <w:p>
+      <w:pPr>
+        <w:spacing w:after="0" w:line="240" w:lineRule="auto"/>
+        <w:rPr>
+          <w:rFonts w:ascii="Courier New" w:hAnsi="Courier New" w:cs="Courier New"/>
+          <w:lang w:val="ru-RU"/>
+        </w:rPr>
+      </w:pPr>
+      <w:r>
+        <w:rPr>
+          <w:rFonts w:ascii="Courier New" w:hAnsi="Courier New" w:cs="Courier New"/>
+        </w:rPr>
+        <w:t>https</w:t>
+      </w:r>
+      <w:r>
+        <w:rPr>
+          <w:rFonts w:ascii="Courier New" w:hAnsi="Courier New" w:cs="Courier New"/>
+          <w:lang w:val="ru-RU"/>
+        </w:rPr>
+        <w:t>.</w:t>
+      </w:r>
+      <w:proofErr w:type="spellStart"/>
+      <w:r>
+        <w:rPr>
+          <w:rFonts w:ascii="Courier New" w:hAnsi="Courier New" w:cs="Courier New"/>
+        </w:rPr>
+        <w:t>proxyHost</w:t>
+      </w:r>
+      <w:proofErr w:type="spellEnd"/>
+      <w:r>
+        <w:rPr>
+          <w:rFonts w:ascii="Courier New" w:hAnsi="Courier New" w:cs="Courier New"/>
+          <w:lang w:val="ru-RU"/>
+        </w:rPr>
+        <w:t>=</w:t>
+      </w:r>
+      <w:r>
+        <w:rPr>
+          <w:rFonts w:ascii="Courier New" w:hAnsi="Courier New" w:cs="Courier New"/>
+        </w:rPr>
+        <w:t>proxy</w:t>
+      </w:r>
+      <w:r>
+        <w:rPr>
+          <w:rFonts w:ascii="Courier New" w:hAnsi="Courier New" w:cs="Courier New"/>
+          <w:lang w:val="ru-RU"/>
+        </w:rPr>
+        <w:t>.</w:t>
+      </w:r>
+      <w:proofErr w:type="spellStart"/>
+      <w:r>
+        <w:rPr>
+          <w:rFonts w:ascii="Courier New" w:hAnsi="Courier New" w:cs="Courier New"/>
+        </w:rPr>
+        <w:t>npopm</w:t>
+      </w:r>
+      <w:proofErr w:type="spellEnd"/>
+      <w:r>
+        <w:rPr>
+          <w:rFonts w:ascii="Courier New" w:hAnsi="Courier New" w:cs="Courier New"/>
+          <w:lang w:val="ru-RU"/>
+        </w:rPr>
+        <w:t>.</w:t>
+      </w:r>
+      <w:proofErr w:type="spellStart"/>
+      <w:r>
+        <w:rPr>
+          <w:rFonts w:ascii="Courier New" w:hAnsi="Courier New" w:cs="Courier New"/>
+        </w:rPr>
+        <w:t>ru</w:t>
+      </w:r>
+      <w:proofErr w:type="spellEnd"/>
+    </w:p>
+    <w:p>
+      <w:pPr>
+        <w:spacing w:after="0" w:line="240" w:lineRule="auto"/>
+        <w:rPr>
+          <w:rFonts w:ascii="Courier New" w:hAnsi="Courier New" w:cs="Courier New"/>
+          <w:lang w:val="ru-RU"/>
+        </w:rPr>
+      </w:pPr>
+      <w:r>
+        <w:rPr>
+          <w:rFonts w:ascii="Courier New" w:hAnsi="Courier New" w:cs="Courier New"/>
+        </w:rPr>
+        <w:t>https</w:t>
+      </w:r>
+      <w:r>
+        <w:rPr>
+          <w:rFonts w:ascii="Courier New" w:hAnsi="Courier New" w:cs="Courier New"/>
+          <w:lang w:val="ru-RU"/>
+        </w:rPr>
+        <w:t>.</w:t>
+      </w:r>
+      <w:proofErr w:type="spellStart"/>
+      <w:r>
+        <w:rPr>
+          <w:rFonts w:ascii="Courier New" w:hAnsi="Courier New" w:cs="Courier New"/>
+        </w:rPr>
+        <w:t>proxyPort</w:t>
+      </w:r>
+      <w:proofErr w:type="spellEnd"/>
+      <w:r>
+        <w:rPr>
+          <w:rFonts w:ascii="Courier New" w:hAnsi="Courier New" w:cs="Courier New"/>
+          <w:lang w:val="ru-RU"/>
+        </w:rPr>
+        <w:t>=3128</w:t>
+      </w:r>
+    </w:p>
+    <w:p>
+      <w:pPr>
+        <w:spacing w:after="0" w:line="240" w:lineRule="auto"/>
+        <w:rPr>
+          <w:rFonts w:ascii="Courier New" w:hAnsi="Courier New" w:cs="Courier New"/>
+          <w:lang w:val="ru-RU"/>
+        </w:rPr>
+      </w:pPr>
+      <w:r>
+        <w:rPr>
+          <w:rFonts w:ascii="Courier New" w:hAnsi="Courier New" w:cs="Courier New"/>
+        </w:rPr>
+        <w:t>https</w:t>
+      </w:r>
+      <w:r>
+        <w:rPr>
+          <w:rFonts w:ascii="Courier New" w:hAnsi="Courier New" w:cs="Courier New"/>
+          <w:lang w:val="ru-RU"/>
+        </w:rPr>
+        <w:t>.</w:t>
+      </w:r>
+      <w:proofErr w:type="spellStart"/>
+      <w:r>
+        <w:rPr>
+          <w:rFonts w:ascii="Courier New" w:hAnsi="Courier New" w:cs="Courier New"/>
+        </w:rPr>
+        <w:t>proxyUser</w:t>
+      </w:r>
+      <w:proofErr w:type="spellEnd"/>
+      <w:r>
+        <w:rPr>
+          <w:rFonts w:ascii="Courier New" w:hAnsi="Courier New" w:cs="Courier New"/>
+          <w:lang w:val="ru-RU"/>
+        </w:rPr>
+        <w:t>=</w:t>
+      </w:r>
+      <w:proofErr w:type="spellStart"/>
+      <w:r>
+        <w:rPr>
+          <w:rFonts w:ascii="Courier New" w:hAnsi="Courier New" w:cs="Courier New"/>
+        </w:rPr>
+        <w:t>ayrat</w:t>
+      </w:r>
+      <w:proofErr w:type="spellEnd"/>
+    </w:p>
+    <w:p>
+      <w:pPr>
+        <w:rPr>
+          <w:rFonts w:ascii="Courier New" w:hAnsi="Courier New" w:cs="Courier New"/>
+          <w:lang w:val="ru-RU"/>
+        </w:rPr>
+      </w:pPr>
+      <w:r>
+        <w:rPr>
+          <w:rFonts w:ascii="Courier New" w:hAnsi="Courier New" w:cs="Courier New"/>
+        </w:rPr>
+        <w:t>https</w:t>
+      </w:r>
+      <w:r>
+        <w:rPr>
+          <w:rFonts w:ascii="Courier New" w:hAnsi="Courier New" w:cs="Courier New"/>
+          <w:lang w:val="ru-RU"/>
+        </w:rPr>
+        <w:t>.</w:t>
+      </w:r>
+      <w:proofErr w:type="spellStart"/>
+      <w:r>
+        <w:rPr>
+          <w:rFonts w:ascii="Courier New" w:hAnsi="Courier New" w:cs="Courier New"/>
+        </w:rPr>
+        <w:t>proxyPassword</w:t>
+      </w:r>
+      <w:proofErr w:type="spellEnd"/>
+      <w:r>
+        <w:rPr>
+          <w:rFonts w:ascii="Courier New" w:hAnsi="Courier New" w:cs="Courier New"/>
+          <w:lang w:val="ru-RU"/>
+        </w:rPr>
+        <w:t>=88888888</w:t>
+      </w:r>
+    </w:p>
+    <w:p>
+      <w:pPr>
+        <w:rPr>
+          <w:rFonts w:ascii="Courier New" w:hAnsi="Courier New" w:cs="Courier New"/>
+          <w:b/>
+        </w:rPr>
+      </w:pPr>
+      <w:r>
+        <w:rPr>
+          <w:rFonts w:ascii="Courier New" w:hAnsi="Courier New" w:cs="Courier New"/>
+          <w:b/>
+        </w:rPr>
+        <w:t>#?</w:t>
+      </w:r>
+    </w:p>
+    <w:p>
+      <w:pPr>
+        <w:rPr>
+          <w:rFonts w:ascii="Courier New" w:hAnsi="Courier New" w:cs="Courier New"/>
+          <w:b/>
+        </w:rPr>
+      </w:pPr>
+      <w:proofErr w:type="gramStart"/>
+      <w:r>
+        <w:rPr>
+          <w:rFonts w:ascii="Courier New" w:hAnsi="Courier New" w:cs="Courier New"/>
+          <w:b/>
         </w:rPr>
         <w:lastRenderedPageBreak/>
+        <w:t>socksProxyHost=</w:t>
+      </w:r>
+      <w:proofErr w:type="gramEnd"/>
+      <w:r>
+        <w:rPr>
+          <w:rFonts w:ascii="Courier New" w:hAnsi="Courier New" w:cs="Courier New"/>
+          <w:b/>
+        </w:rPr>
+        <w:t>proxy.npopm.ru</w:t>
+      </w:r>
+    </w:p>
+    <w:p>
+      <w:pPr>
+        <w:rPr>
+          <w:rFonts w:ascii="Courier New" w:hAnsi="Courier New" w:cs="Courier New"/>
+          <w:b/>
+        </w:rPr>
+      </w:pPr>
+      <w:proofErr w:type="spellStart"/>
+      <w:proofErr w:type="gramStart"/>
+      <w:r>
+        <w:rPr>
+          <w:rFonts w:ascii="Courier New" w:hAnsi="Courier New" w:cs="Courier New"/>
+          <w:b/>
+        </w:rPr>
+        <w:t>socksProxyPort</w:t>
+      </w:r>
+      <w:proofErr w:type="spellEnd"/>
+      <w:r>
+        <w:rPr>
+          <w:rFonts w:ascii="Courier New" w:hAnsi="Courier New" w:cs="Courier New"/>
+          <w:b/>
+        </w:rPr>
+        <w:t>=</w:t>
+      </w:r>
+      <w:proofErr w:type="gramEnd"/>
+      <w:r>
+        <w:rPr>
+          <w:rFonts w:ascii="Courier New" w:hAnsi="Courier New" w:cs="Courier New"/>
+          <w:b/>
+        </w:rPr>
+        <w:t>3128</w:t>
+      </w:r>
+    </w:p>
+    <w:p>
+      <w:pPr>
+        <w:pStyle w:val="1"/>
+        <w:rPr>
+          <w:lang w:val="ru-RU"/>
+        </w:rPr>
+      </w:pPr>
+      <w:bookmarkStart w:id="4" w:name="_Toc76649508"/>
+      <w:r>
+        <w:rPr>
+          <w:lang w:val="ru-RU"/>
+        </w:rPr>
         <w:t>В программе и параметрах запуска</w:t>
       </w:r>
-      <w:bookmarkEnd w:id="1"/>
+      <w:bookmarkEnd w:id="4"/>
     </w:p>
     <w:p>
       <w:pPr>
@@ -2986,7 +3070,7 @@
 </file>
 
 <file path=customXml/itemProps1.xml><?xml version="1.0" encoding="utf-8"?>
-<ds:datastoreItem xmlns:ds="http://schemas.openxmlformats.org/officeDocument/2006/customXml" ds:itemID="{FBA6CC93-7A4A-4C61-8B3C-C53776E6D86F}">
+<ds:datastoreItem xmlns:ds="http://schemas.openxmlformats.org/officeDocument/2006/customXml" ds:itemID="{67929EFF-36FD-418F-A488-38F714614217}">
   <ds:schemaRefs>
     <ds:schemaRef ds:uri="http://schemas.openxmlformats.org/officeDocument/2006/bibliography"/>
   </ds:schemaRefs>

</xml_diff>